<commit_message>
Added numeration and changed class picture in report
</commit_message>
<xml_diff>
--- a/7303/Shvetz_Andrei/lab2/lab2.docx
+++ b/7303/Shvetz_Andrei/lab2/lab2.docx
@@ -1,6 +1,6 @@
 
 <file path=word/document.xml><?xml version="1.0" encoding="utf-8"?>
-<w:document xmlns:wpc="http://schemas.microsoft.com/office/word/2010/wordprocessingCanvas" xmlns:cx="http://schemas.microsoft.com/office/drawing/2014/chartex" xmlns:cx1="http://schemas.microsoft.com/office/drawing/2015/9/8/chartex" xmlns:mc="http://schemas.openxmlformats.org/markup-compatibility/2006" xmlns:o="urn:schemas-microsoft-com:office:office" xmlns:r="http://schemas.openxmlformats.org/officeDocument/2006/relationships" xmlns:m="http://schemas.openxmlformats.org/officeDocument/2006/math" xmlns:v="urn:schemas-microsoft-com:vml" xmlns:wp14="http://schemas.microsoft.com/office/word/2010/wordprocessingDrawing" xmlns:wp="http://schemas.openxmlformats.org/drawingml/2006/wordprocessingDrawing" xmlns:w10="urn:schemas-microsoft-com:office:word" xmlns:w="http://schemas.openxmlformats.org/wordprocessingml/2006/main" xmlns:w14="http://schemas.microsoft.com/office/word/2010/wordml" xmlns:w15="http://schemas.microsoft.com/office/word/2012/wordml" xmlns:w16se="http://schemas.microsoft.com/office/word/2015/wordml/symex" xmlns:wpg="http://schemas.microsoft.com/office/word/2010/wordprocessingGroup" xmlns:wpi="http://schemas.microsoft.com/office/word/2010/wordprocessingInk" xmlns:wne="http://schemas.microsoft.com/office/word/2006/wordml" xmlns:wps="http://schemas.microsoft.com/office/word/2010/wordprocessingShape" mc:Ignorable="w14 w15 w16se wp14">
+<w:document xmlns:wpc="http://schemas.microsoft.com/office/word/2010/wordprocessingCanvas" xmlns:cx="http://schemas.microsoft.com/office/drawing/2014/chartex" xmlns:mc="http://schemas.openxmlformats.org/markup-compatibility/2006" xmlns:o="urn:schemas-microsoft-com:office:office" xmlns:r="http://schemas.openxmlformats.org/officeDocument/2006/relationships" xmlns:m="http://schemas.openxmlformats.org/officeDocument/2006/math" xmlns:v="urn:schemas-microsoft-com:vml" xmlns:wp14="http://schemas.microsoft.com/office/word/2010/wordprocessingDrawing" xmlns:wp="http://schemas.openxmlformats.org/drawingml/2006/wordprocessingDrawing" xmlns:w10="urn:schemas-microsoft-com:office:word" xmlns:w="http://schemas.openxmlformats.org/wordprocessingml/2006/main" xmlns:w14="http://schemas.microsoft.com/office/word/2010/wordml" xmlns:w15="http://schemas.microsoft.com/office/word/2012/wordml" xmlns:w16se="http://schemas.microsoft.com/office/word/2015/wordml/symex" xmlns:wpg="http://schemas.microsoft.com/office/word/2010/wordprocessingGroup" xmlns:wpi="http://schemas.microsoft.com/office/word/2010/wordprocessingInk" xmlns:wne="http://schemas.microsoft.com/office/word/2006/wordml" xmlns:wps="http://schemas.microsoft.com/office/word/2010/wordprocessingShape" mc:Ignorable="w14 w15 w16se wp14">
   <w:body>
     <w:p>
       <w:pPr>
@@ -902,7 +902,6 @@
                 <w:lang w:eastAsia="ru-RU"/>
               </w:rPr>
             </w:pPr>
-            <w:proofErr w:type="spellStart"/>
             <w:r>
               <w:rPr>
                 <w:rFonts w:ascii="Times New Roman" w:eastAsia="Times New Roman" w:hAnsi="Times New Roman" w:cs="Arial"/>
@@ -911,18 +910,7 @@
                 <w:szCs w:val="20"/>
                 <w:lang w:eastAsia="ru-RU"/>
               </w:rPr>
-              <w:t>Размочаева</w:t>
-            </w:r>
-            <w:proofErr w:type="spellEnd"/>
-            <w:r>
-              <w:rPr>
-                <w:rFonts w:ascii="Times New Roman" w:eastAsia="Times New Roman" w:hAnsi="Times New Roman" w:cs="Arial"/>
-                <w:w w:val="99"/>
-                <w:sz w:val="28"/>
-                <w:szCs w:val="20"/>
-                <w:lang w:eastAsia="ru-RU"/>
-              </w:rPr>
-              <w:t xml:space="preserve"> Н.В</w:t>
+              <w:t>Размочаева Н.В</w:t>
             </w:r>
             <w:r>
               <w:rPr>
@@ -1082,11 +1070,13 @@
           <w:lang w:eastAsia="ru-RU"/>
         </w:rPr>
         <w:sectPr>
+          <w:footerReference w:type="default" r:id="rId7"/>
           <w:pgSz w:w="11900" w:h="16838"/>
           <w:pgMar w:top="1132" w:right="1326" w:bottom="1010" w:left="1440" w:header="0" w:footer="0" w:gutter="0"/>
           <w:cols w:space="0" w:equalWidth="0">
             <w:col w:w="9140"/>
           </w:cols>
+          <w:titlePg/>
           <w:docGrid w:linePitch="360"/>
         </w:sectPr>
       </w:pPr>
@@ -1147,27 +1137,7 @@
           <w:szCs w:val="20"/>
           <w:lang w:eastAsia="ru-RU"/>
         </w:rPr>
-        <w:t xml:space="preserve">Необходимо спроектировать систему классов для моделирования геометрических фигур прямоугольник, эллипс, сектор эллипса. Задание предполагает использование виртуальных функций в иерархии наследования, проектирование и использование абстрактного базового класса. Разработанные классы должны быть наследниками абстрактного класса </w:t>
-      </w:r>
-      <w:proofErr w:type="spellStart"/>
-      <w:r>
-        <w:rPr>
-          <w:rFonts w:ascii="Times New Roman" w:eastAsia="Times New Roman" w:hAnsi="Times New Roman" w:cs="Arial"/>
-          <w:sz w:val="28"/>
-          <w:szCs w:val="20"/>
-          <w:lang w:eastAsia="ru-RU"/>
-        </w:rPr>
-        <w:t>Shape</w:t>
-      </w:r>
-      <w:proofErr w:type="spellEnd"/>
-      <w:r>
-        <w:rPr>
-          <w:rFonts w:ascii="Times New Roman" w:eastAsia="Times New Roman" w:hAnsi="Times New Roman" w:cs="Arial"/>
-          <w:sz w:val="28"/>
-          <w:szCs w:val="20"/>
-          <w:lang w:eastAsia="ru-RU"/>
-        </w:rPr>
-        <w:t>, содержащего методы для перемещения в указанные координаты, поворота на заданный угол, масштабирования на заданный коэффициент, установки и получения цвета, а также оператор вывода в поток. Необходимо также обеспечить однозначную идентификацию каждого объекта.</w:t>
+        <w:t>Необходимо спроектировать систему классов для моделирования геометрических фигур прямоугольник, эллипс, сектор эллипса. Задание предполагает использование виртуальных функций в иерархии наследования, проектирование и использование абстрактного базового класса. Разработанные классы должны быть наследниками абстрактного класса Shape, содержащего методы для перемещения в указанные координаты, поворота на заданный угол, масштабирования на заданный коэффициент, установки и получения цвета, а также оператор вывода в поток. Необходимо также обеспечить однозначную идентификацию каждого объекта.</w:t>
       </w:r>
     </w:p>
     <w:p>
@@ -1449,7 +1419,6 @@
         </w:rPr>
         <w:t>p</w:t>
       </w:r>
-      <w:proofErr w:type="spellStart"/>
       <w:r>
         <w:rPr>
           <w:rFonts w:ascii="Times New Roman" w:eastAsia="Times New Roman" w:hAnsi="Times New Roman" w:cs="Arial"/>
@@ -1457,17 +1426,7 @@
           <w:szCs w:val="20"/>
           <w:lang w:eastAsia="ru-RU"/>
         </w:rPr>
-        <w:t>oint</w:t>
-      </w:r>
-      <w:proofErr w:type="spellEnd"/>
-      <w:r>
-        <w:rPr>
-          <w:rFonts w:ascii="Times New Roman" w:eastAsia="Times New Roman" w:hAnsi="Times New Roman" w:cs="Arial"/>
-          <w:sz w:val="27"/>
-          <w:szCs w:val="20"/>
-          <w:lang w:eastAsia="ru-RU"/>
-        </w:rPr>
-        <w:t xml:space="preserve"> содержит два поля, описывающие координаты х и у точки.</w:t>
+        <w:t>oint содержит два поля, описывающие координаты х и у точки.</w:t>
       </w:r>
     </w:p>
     <w:p>
@@ -1495,27 +1454,7 @@
           <w:szCs w:val="20"/>
           <w:lang w:eastAsia="ru-RU"/>
         </w:rPr>
-        <w:t xml:space="preserve">Перечисление </w:t>
-      </w:r>
-      <w:proofErr w:type="spellStart"/>
-      <w:r>
-        <w:rPr>
-          <w:rFonts w:ascii="Times New Roman" w:eastAsia="Times New Roman" w:hAnsi="Times New Roman" w:cs="Arial"/>
-          <w:sz w:val="28"/>
-          <w:szCs w:val="20"/>
-          <w:lang w:eastAsia="ru-RU"/>
-        </w:rPr>
-        <w:t>color</w:t>
-      </w:r>
-      <w:proofErr w:type="spellEnd"/>
-      <w:r>
-        <w:rPr>
-          <w:rFonts w:ascii="Times New Roman" w:eastAsia="Times New Roman" w:hAnsi="Times New Roman" w:cs="Arial"/>
-          <w:sz w:val="28"/>
-          <w:szCs w:val="20"/>
-          <w:lang w:eastAsia="ru-RU"/>
-        </w:rPr>
-        <w:t>, содержащее возможные цвета.</w:t>
+        <w:t>Перечисление color, содержащее возможные цвета.</w:t>
       </w:r>
     </w:p>
     <w:p>
@@ -1555,47 +1494,7 @@
           <w:szCs w:val="20"/>
           <w:lang w:eastAsia="ru-RU"/>
         </w:rPr>
-        <w:t xml:space="preserve">Абстрактный класс </w:t>
-      </w:r>
-      <w:proofErr w:type="spellStart"/>
-      <w:r>
-        <w:rPr>
-          <w:rFonts w:ascii="Times New Roman" w:eastAsia="Times New Roman" w:hAnsi="Times New Roman" w:cs="Arial"/>
-          <w:sz w:val="28"/>
-          <w:szCs w:val="20"/>
-          <w:lang w:eastAsia="ru-RU"/>
-        </w:rPr>
-        <w:t>Shape</w:t>
-      </w:r>
-      <w:proofErr w:type="spellEnd"/>
-      <w:r>
-        <w:rPr>
-          <w:rFonts w:ascii="Times New Roman" w:eastAsia="Times New Roman" w:hAnsi="Times New Roman" w:cs="Arial"/>
-          <w:sz w:val="28"/>
-          <w:szCs w:val="20"/>
-          <w:lang w:eastAsia="ru-RU"/>
-        </w:rPr>
-        <w:t xml:space="preserve">, содержащий следующие поля: цвет, </w:t>
-      </w:r>
-      <w:proofErr w:type="spellStart"/>
-      <w:r>
-        <w:rPr>
-          <w:rFonts w:ascii="Times New Roman" w:eastAsia="Times New Roman" w:hAnsi="Times New Roman" w:cs="Arial"/>
-          <w:sz w:val="28"/>
-          <w:szCs w:val="20"/>
-          <w:lang w:eastAsia="ru-RU"/>
-        </w:rPr>
-        <w:t>id</w:t>
-      </w:r>
-      <w:proofErr w:type="spellEnd"/>
-      <w:r>
-        <w:rPr>
-          <w:rFonts w:ascii="Times New Roman" w:eastAsia="Times New Roman" w:hAnsi="Times New Roman" w:cs="Arial"/>
-          <w:sz w:val="28"/>
-          <w:szCs w:val="20"/>
-          <w:lang w:eastAsia="ru-RU"/>
-        </w:rPr>
-        <w:t xml:space="preserve"> фигуры, координаты центра фигуры, вектор, хранящий координаты вершин</w:t>
+        <w:t>Абстрактный класс Shape, содержащий следующие поля: цвет, id фигуры, координаты центра фигуры, вектор, хранящий координаты вершин</w:t>
       </w:r>
     </w:p>
     <w:p>
@@ -1627,27 +1526,7 @@
           <w:szCs w:val="20"/>
           <w:lang w:eastAsia="ru-RU"/>
         </w:rPr>
-        <w:t xml:space="preserve">фигуры, угол поворота фигуры. Класс </w:t>
-      </w:r>
-      <w:proofErr w:type="spellStart"/>
-      <w:r>
-        <w:rPr>
-          <w:rFonts w:ascii="Times New Roman" w:eastAsia="Times New Roman" w:hAnsi="Times New Roman" w:cs="Arial"/>
-          <w:sz w:val="27"/>
-          <w:szCs w:val="20"/>
-          <w:lang w:eastAsia="ru-RU"/>
-        </w:rPr>
-        <w:t>Shape</w:t>
-      </w:r>
-      <w:proofErr w:type="spellEnd"/>
-      <w:r>
-        <w:rPr>
-          <w:rFonts w:ascii="Times New Roman" w:eastAsia="Times New Roman" w:hAnsi="Times New Roman" w:cs="Arial"/>
-          <w:sz w:val="27"/>
-          <w:szCs w:val="20"/>
-          <w:lang w:eastAsia="ru-RU"/>
-        </w:rPr>
-        <w:t xml:space="preserve"> содержит следующие методы:</w:t>
+        <w:t>фигуры, угол поворота фигуры. Класс Shape содержит следующие методы:</w:t>
       </w:r>
     </w:p>
     <w:p>
@@ -1668,98 +1547,16 @@
           <w:szCs w:val="20"/>
           <w:lang w:eastAsia="ru-RU"/>
         </w:rPr>
-        <w:t xml:space="preserve">3.1. </w:t>
-      </w:r>
-      <w:proofErr w:type="spellStart"/>
-      <w:r>
-        <w:rPr>
-          <w:rFonts w:ascii="Times New Roman" w:eastAsia="Times New Roman" w:hAnsi="Times New Roman" w:cs="Arial"/>
-          <w:sz w:val="28"/>
-          <w:szCs w:val="20"/>
-          <w:lang w:eastAsia="ru-RU"/>
-        </w:rPr>
-        <w:t>void</w:t>
-      </w:r>
-      <w:proofErr w:type="spellEnd"/>
-      <w:r>
-        <w:rPr>
-          <w:rFonts w:ascii="Times New Roman" w:eastAsia="Times New Roman" w:hAnsi="Times New Roman" w:cs="Arial"/>
-          <w:sz w:val="28"/>
-          <w:szCs w:val="20"/>
-          <w:lang w:eastAsia="ru-RU"/>
-        </w:rPr>
-        <w:t xml:space="preserve"> </w:t>
-      </w:r>
-      <w:proofErr w:type="spellStart"/>
-      <w:proofErr w:type="gramStart"/>
-      <w:r>
-        <w:rPr>
-          <w:rFonts w:ascii="Times New Roman" w:eastAsia="Times New Roman" w:hAnsi="Times New Roman" w:cs="Arial"/>
-          <w:sz w:val="28"/>
-          <w:szCs w:val="20"/>
-          <w:lang w:eastAsia="ru-RU"/>
-        </w:rPr>
-        <w:t>setC</w:t>
-      </w:r>
-      <w:r>
-        <w:rPr>
-          <w:rFonts w:ascii="Times New Roman" w:eastAsia="Times New Roman" w:hAnsi="Times New Roman" w:cs="Arial"/>
-          <w:sz w:val="28"/>
-          <w:szCs w:val="20"/>
-          <w:lang w:eastAsia="ru-RU"/>
-        </w:rPr>
-        <w:t>olor</w:t>
-      </w:r>
-      <w:proofErr w:type="spellEnd"/>
-      <w:r>
-        <w:rPr>
-          <w:rFonts w:ascii="Times New Roman" w:eastAsia="Times New Roman" w:hAnsi="Times New Roman" w:cs="Arial"/>
-          <w:sz w:val="28"/>
-          <w:szCs w:val="20"/>
-          <w:lang w:eastAsia="ru-RU"/>
-        </w:rPr>
-        <w:t>(</w:t>
-      </w:r>
-      <w:proofErr w:type="spellStart"/>
-      <w:proofErr w:type="gramEnd"/>
-      <w:r>
-        <w:rPr>
-          <w:rFonts w:ascii="Times New Roman" w:eastAsia="Times New Roman" w:hAnsi="Times New Roman" w:cs="Arial"/>
-          <w:sz w:val="28"/>
-          <w:szCs w:val="20"/>
-          <w:lang w:eastAsia="ru-RU"/>
-        </w:rPr>
-        <w:t>color</w:t>
-      </w:r>
-      <w:proofErr w:type="spellEnd"/>
-      <w:r>
-        <w:rPr>
-          <w:rFonts w:ascii="Times New Roman" w:eastAsia="Times New Roman" w:hAnsi="Times New Roman" w:cs="Arial"/>
-          <w:sz w:val="28"/>
-          <w:szCs w:val="20"/>
-          <w:lang w:eastAsia="ru-RU"/>
-        </w:rPr>
-        <w:t xml:space="preserve"> _</w:t>
-      </w:r>
-      <w:proofErr w:type="spellStart"/>
-      <w:r>
-        <w:rPr>
-          <w:rFonts w:ascii="Times New Roman" w:eastAsia="Times New Roman" w:hAnsi="Times New Roman" w:cs="Arial"/>
-          <w:sz w:val="28"/>
-          <w:szCs w:val="20"/>
-          <w:lang w:eastAsia="ru-RU"/>
-        </w:rPr>
-        <w:t>clr</w:t>
-      </w:r>
-      <w:proofErr w:type="spellEnd"/>
-      <w:r>
-        <w:rPr>
-          <w:rFonts w:ascii="Times New Roman" w:eastAsia="Times New Roman" w:hAnsi="Times New Roman" w:cs="Arial"/>
-          <w:sz w:val="28"/>
-          <w:szCs w:val="20"/>
-          <w:lang w:eastAsia="ru-RU"/>
-        </w:rPr>
-        <w:t>) для установления заданного цвета фигуры;</w:t>
+        <w:t>3.1. void setC</w:t>
+      </w:r>
+      <w:r>
+        <w:rPr>
+          <w:rFonts w:ascii="Times New Roman" w:eastAsia="Times New Roman" w:hAnsi="Times New Roman" w:cs="Arial"/>
+          <w:sz w:val="28"/>
+          <w:szCs w:val="20"/>
+          <w:lang w:eastAsia="ru-RU"/>
+        </w:rPr>
+        <w:t>olor(color _clr) для установления заданного цвета фигуры;</w:t>
       </w:r>
     </w:p>
     <w:p>
@@ -1780,67 +1577,16 @@
           <w:szCs w:val="20"/>
           <w:lang w:eastAsia="ru-RU"/>
         </w:rPr>
-        <w:t xml:space="preserve">3.2. </w:t>
-      </w:r>
-      <w:proofErr w:type="spellStart"/>
-      <w:r>
-        <w:rPr>
-          <w:rFonts w:ascii="Times New Roman" w:eastAsia="Times New Roman" w:hAnsi="Times New Roman" w:cs="Arial"/>
-          <w:sz w:val="28"/>
-          <w:szCs w:val="20"/>
-          <w:lang w:eastAsia="ru-RU"/>
-        </w:rPr>
-        <w:t>color</w:t>
-      </w:r>
-      <w:proofErr w:type="spellEnd"/>
-      <w:r>
-        <w:rPr>
-          <w:rFonts w:ascii="Times New Roman" w:eastAsia="Times New Roman" w:hAnsi="Times New Roman" w:cs="Arial"/>
-          <w:sz w:val="28"/>
-          <w:szCs w:val="20"/>
-          <w:lang w:eastAsia="ru-RU"/>
-        </w:rPr>
-        <w:t xml:space="preserve"> </w:t>
-      </w:r>
-      <w:proofErr w:type="spellStart"/>
-      <w:proofErr w:type="gramStart"/>
-      <w:r>
-        <w:rPr>
-          <w:rFonts w:ascii="Times New Roman" w:eastAsia="Times New Roman" w:hAnsi="Times New Roman" w:cs="Arial"/>
-          <w:sz w:val="28"/>
-          <w:szCs w:val="20"/>
-          <w:lang w:eastAsia="ru-RU"/>
-        </w:rPr>
-        <w:t>getC</w:t>
-      </w:r>
-      <w:r>
-        <w:rPr>
-          <w:rFonts w:ascii="Times New Roman" w:eastAsia="Times New Roman" w:hAnsi="Times New Roman" w:cs="Arial"/>
-          <w:sz w:val="28"/>
-          <w:szCs w:val="20"/>
-          <w:lang w:eastAsia="ru-RU"/>
-        </w:rPr>
-        <w:t>olor</w:t>
-      </w:r>
-      <w:proofErr w:type="spellEnd"/>
-      <w:r>
-        <w:rPr>
-          <w:rFonts w:ascii="Times New Roman" w:eastAsia="Times New Roman" w:hAnsi="Times New Roman" w:cs="Arial"/>
-          <w:sz w:val="28"/>
-          <w:szCs w:val="20"/>
-          <w:lang w:eastAsia="ru-RU"/>
-        </w:rPr>
-        <w:t>(</w:t>
-      </w:r>
-      <w:proofErr w:type="gramEnd"/>
-      <w:r>
-        <w:rPr>
-          <w:rFonts w:ascii="Times New Roman" w:eastAsia="Times New Roman" w:hAnsi="Times New Roman" w:cs="Arial"/>
-          <w:sz w:val="28"/>
-          <w:szCs w:val="20"/>
-          <w:lang w:eastAsia="ru-RU"/>
-        </w:rPr>
-        <w:t>) для получения информации о цвете фигуры;</w:t>
+        <w:t>3.2. color getC</w:t>
+      </w:r>
+      <w:r>
+        <w:rPr>
+          <w:rFonts w:ascii="Times New Roman" w:eastAsia="Times New Roman" w:hAnsi="Times New Roman" w:cs="Arial"/>
+          <w:sz w:val="28"/>
+          <w:szCs w:val="20"/>
+          <w:lang w:eastAsia="ru-RU"/>
+        </w:rPr>
+        <w:t>olor() для получения информации о цвете фигуры;</w:t>
       </w:r>
     </w:p>
     <w:p>
@@ -1861,89 +1607,7 @@
           <w:szCs w:val="20"/>
           <w:lang w:eastAsia="ru-RU"/>
         </w:rPr>
-        <w:t xml:space="preserve">3.3. </w:t>
-      </w:r>
-      <w:proofErr w:type="spellStart"/>
-      <w:r>
-        <w:rPr>
-          <w:rFonts w:ascii="Times New Roman" w:eastAsia="Times New Roman" w:hAnsi="Times New Roman" w:cs="Arial"/>
-          <w:sz w:val="28"/>
-          <w:szCs w:val="20"/>
-          <w:lang w:eastAsia="ru-RU"/>
-        </w:rPr>
-        <w:t>void</w:t>
-      </w:r>
-      <w:proofErr w:type="spellEnd"/>
-      <w:r>
-        <w:rPr>
-          <w:rFonts w:ascii="Times New Roman" w:eastAsia="Times New Roman" w:hAnsi="Times New Roman" w:cs="Arial"/>
-          <w:sz w:val="28"/>
-          <w:szCs w:val="20"/>
-          <w:lang w:eastAsia="ru-RU"/>
-        </w:rPr>
-        <w:t xml:space="preserve"> </w:t>
-      </w:r>
-      <w:proofErr w:type="spellStart"/>
-      <w:proofErr w:type="gramStart"/>
-      <w:r>
-        <w:rPr>
-          <w:rFonts w:ascii="Times New Roman" w:eastAsia="Times New Roman" w:hAnsi="Times New Roman" w:cs="Arial"/>
-          <w:sz w:val="28"/>
-          <w:szCs w:val="20"/>
-          <w:lang w:eastAsia="ru-RU"/>
-        </w:rPr>
-        <w:t>move</w:t>
-      </w:r>
-      <w:proofErr w:type="spellEnd"/>
-      <w:r>
-        <w:rPr>
-          <w:rFonts w:ascii="Times New Roman" w:eastAsia="Times New Roman" w:hAnsi="Times New Roman" w:cs="Arial"/>
-          <w:sz w:val="28"/>
-          <w:szCs w:val="20"/>
-          <w:lang w:eastAsia="ru-RU"/>
-        </w:rPr>
-        <w:t>(</w:t>
-      </w:r>
-      <w:proofErr w:type="spellStart"/>
-      <w:proofErr w:type="gramEnd"/>
-      <w:r>
-        <w:rPr>
-          <w:rFonts w:ascii="Times New Roman" w:eastAsia="Times New Roman" w:hAnsi="Times New Roman" w:cs="Arial"/>
-          <w:sz w:val="28"/>
-          <w:szCs w:val="20"/>
-          <w:lang w:eastAsia="ru-RU"/>
-        </w:rPr>
-        <w:t>point</w:t>
-      </w:r>
-      <w:proofErr w:type="spellEnd"/>
-      <w:r>
-        <w:rPr>
-          <w:rFonts w:ascii="Times New Roman" w:eastAsia="Times New Roman" w:hAnsi="Times New Roman" w:cs="Arial"/>
-          <w:sz w:val="28"/>
-          <w:szCs w:val="20"/>
-          <w:lang w:eastAsia="ru-RU"/>
-        </w:rPr>
-        <w:t xml:space="preserve"> _</w:t>
-      </w:r>
-      <w:proofErr w:type="spellStart"/>
-      <w:r>
-        <w:rPr>
-          <w:rFonts w:ascii="Times New Roman" w:eastAsia="Times New Roman" w:hAnsi="Times New Roman" w:cs="Arial"/>
-          <w:sz w:val="28"/>
-          <w:szCs w:val="20"/>
-          <w:lang w:eastAsia="ru-RU"/>
-        </w:rPr>
-        <w:t>coordinates</w:t>
-      </w:r>
-      <w:proofErr w:type="spellEnd"/>
-      <w:r>
-        <w:rPr>
-          <w:rFonts w:ascii="Times New Roman" w:eastAsia="Times New Roman" w:hAnsi="Times New Roman" w:cs="Arial"/>
-          <w:sz w:val="28"/>
-          <w:szCs w:val="20"/>
-          <w:lang w:eastAsia="ru-RU"/>
-        </w:rPr>
-        <w:t>) для смещения фигуры в заданную точку;</w:t>
+        <w:t>3.3. void move(point _coordinates) для смещения фигуры в заданную точку;</w:t>
       </w:r>
     </w:p>
     <w:p>
@@ -1975,89 +1639,7 @@
           <w:szCs w:val="20"/>
           <w:lang w:eastAsia="ru-RU"/>
         </w:rPr>
-        <w:t xml:space="preserve">3.4. </w:t>
-      </w:r>
-      <w:proofErr w:type="spellStart"/>
-      <w:r>
-        <w:rPr>
-          <w:rFonts w:ascii="Times New Roman" w:eastAsia="Times New Roman" w:hAnsi="Times New Roman" w:cs="Arial"/>
-          <w:sz w:val="28"/>
-          <w:szCs w:val="20"/>
-          <w:lang w:eastAsia="ru-RU"/>
-        </w:rPr>
-        <w:t>void</w:t>
-      </w:r>
-      <w:proofErr w:type="spellEnd"/>
-      <w:r>
-        <w:rPr>
-          <w:rFonts w:ascii="Times New Roman" w:eastAsia="Times New Roman" w:hAnsi="Times New Roman" w:cs="Arial"/>
-          <w:sz w:val="28"/>
-          <w:szCs w:val="20"/>
-          <w:lang w:eastAsia="ru-RU"/>
-        </w:rPr>
-        <w:t xml:space="preserve"> </w:t>
-      </w:r>
-      <w:proofErr w:type="spellStart"/>
-      <w:proofErr w:type="gramStart"/>
-      <w:r>
-        <w:rPr>
-          <w:rFonts w:ascii="Times New Roman" w:eastAsia="Times New Roman" w:hAnsi="Times New Roman" w:cs="Arial"/>
-          <w:sz w:val="28"/>
-          <w:szCs w:val="20"/>
-          <w:lang w:eastAsia="ru-RU"/>
-        </w:rPr>
-        <w:t>rotate</w:t>
-      </w:r>
-      <w:proofErr w:type="spellEnd"/>
-      <w:r>
-        <w:rPr>
-          <w:rFonts w:ascii="Times New Roman" w:eastAsia="Times New Roman" w:hAnsi="Times New Roman" w:cs="Arial"/>
-          <w:sz w:val="28"/>
-          <w:szCs w:val="20"/>
-          <w:lang w:eastAsia="ru-RU"/>
-        </w:rPr>
-        <w:t>(</w:t>
-      </w:r>
-      <w:proofErr w:type="spellStart"/>
-      <w:proofErr w:type="gramEnd"/>
-      <w:r>
-        <w:rPr>
-          <w:rFonts w:ascii="Times New Roman" w:eastAsia="Times New Roman" w:hAnsi="Times New Roman" w:cs="Arial"/>
-          <w:sz w:val="28"/>
-          <w:szCs w:val="20"/>
-          <w:lang w:eastAsia="ru-RU"/>
-        </w:rPr>
-        <w:t>double</w:t>
-      </w:r>
-      <w:proofErr w:type="spellEnd"/>
-      <w:r>
-        <w:rPr>
-          <w:rFonts w:ascii="Times New Roman" w:eastAsia="Times New Roman" w:hAnsi="Times New Roman" w:cs="Arial"/>
-          <w:sz w:val="28"/>
-          <w:szCs w:val="20"/>
-          <w:lang w:eastAsia="ru-RU"/>
-        </w:rPr>
-        <w:t xml:space="preserve"> _</w:t>
-      </w:r>
-      <w:proofErr w:type="spellStart"/>
-      <w:r>
-        <w:rPr>
-          <w:rFonts w:ascii="Times New Roman" w:eastAsia="Times New Roman" w:hAnsi="Times New Roman" w:cs="Arial"/>
-          <w:sz w:val="28"/>
-          <w:szCs w:val="20"/>
-          <w:lang w:eastAsia="ru-RU"/>
-        </w:rPr>
-        <w:t>angle</w:t>
-      </w:r>
-      <w:proofErr w:type="spellEnd"/>
-      <w:r>
-        <w:rPr>
-          <w:rFonts w:ascii="Times New Roman" w:eastAsia="Times New Roman" w:hAnsi="Times New Roman" w:cs="Arial"/>
-          <w:sz w:val="28"/>
-          <w:szCs w:val="20"/>
-          <w:lang w:eastAsia="ru-RU"/>
-        </w:rPr>
-        <w:t>) для поворота фигуры на заданный угол;</w:t>
+        <w:t>3.4. void rotate(double _angle) для поворота фигуры на заданный угол;</w:t>
       </w:r>
     </w:p>
     <w:p>
@@ -2089,91 +1671,8 @@
           <w:szCs w:val="20"/>
           <w:lang w:eastAsia="ru-RU"/>
         </w:rPr>
-        <w:t xml:space="preserve">3.5. </w:t>
-      </w:r>
-      <w:proofErr w:type="spellStart"/>
-      <w:r>
-        <w:rPr>
-          <w:rFonts w:ascii="Times New Roman" w:eastAsia="Times New Roman" w:hAnsi="Times New Roman" w:cs="Arial"/>
-          <w:sz w:val="28"/>
-          <w:szCs w:val="20"/>
-          <w:lang w:eastAsia="ru-RU"/>
-        </w:rPr>
-        <w:t>virtual</w:t>
-      </w:r>
-      <w:proofErr w:type="spellEnd"/>
-      <w:r>
-        <w:rPr>
-          <w:rFonts w:ascii="Times New Roman" w:eastAsia="Times New Roman" w:hAnsi="Times New Roman" w:cs="Arial"/>
-          <w:sz w:val="28"/>
-          <w:szCs w:val="20"/>
-          <w:lang w:eastAsia="ru-RU"/>
-        </w:rPr>
-        <w:t xml:space="preserve"> </w:t>
-      </w:r>
-      <w:proofErr w:type="spellStart"/>
-      <w:r>
-        <w:rPr>
-          <w:rFonts w:ascii="Times New Roman" w:eastAsia="Times New Roman" w:hAnsi="Times New Roman" w:cs="Arial"/>
-          <w:sz w:val="28"/>
-          <w:szCs w:val="20"/>
-          <w:lang w:eastAsia="ru-RU"/>
-        </w:rPr>
-        <w:t>void</w:t>
-      </w:r>
-      <w:proofErr w:type="spellEnd"/>
-      <w:r>
-        <w:rPr>
-          <w:rFonts w:ascii="Times New Roman" w:eastAsia="Times New Roman" w:hAnsi="Times New Roman" w:cs="Arial"/>
-          <w:sz w:val="28"/>
-          <w:szCs w:val="20"/>
-          <w:lang w:eastAsia="ru-RU"/>
-        </w:rPr>
-        <w:t xml:space="preserve"> </w:t>
-      </w:r>
-      <w:proofErr w:type="spellStart"/>
-      <w:proofErr w:type="gramStart"/>
-      <w:r>
-        <w:rPr>
-          <w:rFonts w:ascii="Times New Roman" w:eastAsia="Times New Roman" w:hAnsi="Times New Roman" w:cs="Arial"/>
-          <w:sz w:val="28"/>
-          <w:szCs w:val="20"/>
-          <w:lang w:eastAsia="ru-RU"/>
-        </w:rPr>
-        <w:t>scale</w:t>
-      </w:r>
-      <w:proofErr w:type="spellEnd"/>
-      <w:r>
-        <w:rPr>
-          <w:rFonts w:ascii="Times New Roman" w:eastAsia="Times New Roman" w:hAnsi="Times New Roman" w:cs="Arial"/>
-          <w:sz w:val="28"/>
-          <w:szCs w:val="20"/>
-          <w:lang w:eastAsia="ru-RU"/>
-        </w:rPr>
-        <w:t>(</w:t>
-      </w:r>
-      <w:proofErr w:type="spellStart"/>
-      <w:proofErr w:type="gramEnd"/>
-      <w:r>
-        <w:rPr>
-          <w:rFonts w:ascii="Times New Roman" w:eastAsia="Times New Roman" w:hAnsi="Times New Roman" w:cs="Arial"/>
-          <w:sz w:val="28"/>
-          <w:szCs w:val="20"/>
-          <w:lang w:eastAsia="ru-RU"/>
-        </w:rPr>
-        <w:t>double</w:t>
-      </w:r>
-      <w:proofErr w:type="spellEnd"/>
-      <w:r>
-        <w:rPr>
-          <w:rFonts w:ascii="Times New Roman" w:eastAsia="Times New Roman" w:hAnsi="Times New Roman" w:cs="Arial"/>
-          <w:sz w:val="28"/>
-          <w:szCs w:val="20"/>
-          <w:lang w:eastAsia="ru-RU"/>
-        </w:rPr>
-        <w:t xml:space="preserve"> </w:t>
-      </w:r>
-      <w:proofErr w:type="spellStart"/>
+        <w:t xml:space="preserve">3.5. virtual void scale(double </w:t>
+      </w:r>
       <w:r>
         <w:rPr>
           <w:rFonts w:ascii="Times New Roman" w:eastAsia="Times New Roman" w:hAnsi="Times New Roman" w:cs="Arial"/>
@@ -2183,7 +1682,6 @@
         </w:rPr>
         <w:t>resizeCoefficient</w:t>
       </w:r>
-      <w:proofErr w:type="spellEnd"/>
       <w:r>
         <w:rPr>
           <w:rFonts w:ascii="Times New Roman" w:eastAsia="Times New Roman" w:hAnsi="Times New Roman" w:cs="Arial"/>
@@ -2223,87 +1721,16 @@
           <w:szCs w:val="20"/>
           <w:lang w:eastAsia="ru-RU"/>
         </w:rPr>
-        <w:t xml:space="preserve">3.6. </w:t>
-      </w:r>
-      <w:proofErr w:type="spellStart"/>
-      <w:r>
-        <w:rPr>
-          <w:rFonts w:ascii="Times New Roman" w:eastAsia="Times New Roman" w:hAnsi="Times New Roman" w:cs="Arial"/>
-          <w:sz w:val="28"/>
-          <w:szCs w:val="20"/>
-          <w:lang w:eastAsia="ru-RU"/>
-        </w:rPr>
-        <w:t>virtual</w:t>
-      </w:r>
-      <w:proofErr w:type="spellEnd"/>
-      <w:r>
-        <w:rPr>
-          <w:rFonts w:ascii="Times New Roman" w:eastAsia="Times New Roman" w:hAnsi="Times New Roman" w:cs="Arial"/>
-          <w:sz w:val="28"/>
-          <w:szCs w:val="20"/>
-          <w:lang w:eastAsia="ru-RU"/>
-        </w:rPr>
-        <w:t xml:space="preserve"> </w:t>
-      </w:r>
-      <w:proofErr w:type="spellStart"/>
-      <w:r>
-        <w:rPr>
-          <w:rFonts w:ascii="Times New Roman" w:eastAsia="Times New Roman" w:hAnsi="Times New Roman" w:cs="Arial"/>
-          <w:sz w:val="28"/>
-          <w:szCs w:val="20"/>
-          <w:lang w:eastAsia="ru-RU"/>
-        </w:rPr>
-        <w:t>void</w:t>
-      </w:r>
-      <w:proofErr w:type="spellEnd"/>
-      <w:r>
-        <w:rPr>
-          <w:rFonts w:ascii="Times New Roman" w:eastAsia="Times New Roman" w:hAnsi="Times New Roman" w:cs="Arial"/>
-          <w:sz w:val="28"/>
-          <w:szCs w:val="20"/>
-          <w:lang w:eastAsia="ru-RU"/>
-        </w:rPr>
-        <w:t xml:space="preserve"> </w:t>
-      </w:r>
-      <w:proofErr w:type="spellStart"/>
-      <w:proofErr w:type="gramStart"/>
-      <w:r>
-        <w:rPr>
-          <w:rFonts w:ascii="Times New Roman" w:eastAsia="Times New Roman" w:hAnsi="Times New Roman" w:cs="Arial"/>
-          <w:sz w:val="28"/>
-          <w:szCs w:val="20"/>
-          <w:lang w:eastAsia="ru-RU"/>
-        </w:rPr>
-        <w:t>makeC</w:t>
-      </w:r>
-      <w:r>
-        <w:rPr>
-          <w:rFonts w:ascii="Times New Roman" w:eastAsia="Times New Roman" w:hAnsi="Times New Roman" w:cs="Arial"/>
-          <w:sz w:val="28"/>
-          <w:szCs w:val="20"/>
-          <w:lang w:eastAsia="ru-RU"/>
-        </w:rPr>
-        <w:t>oordinates</w:t>
-      </w:r>
-      <w:proofErr w:type="spellEnd"/>
-      <w:r>
-        <w:rPr>
-          <w:rFonts w:ascii="Times New Roman" w:eastAsia="Times New Roman" w:hAnsi="Times New Roman" w:cs="Arial"/>
-          <w:sz w:val="28"/>
-          <w:szCs w:val="20"/>
-          <w:lang w:eastAsia="ru-RU"/>
-        </w:rPr>
-        <w:t>(</w:t>
-      </w:r>
-      <w:proofErr w:type="gramEnd"/>
-      <w:r>
-        <w:rPr>
-          <w:rFonts w:ascii="Times New Roman" w:eastAsia="Times New Roman" w:hAnsi="Times New Roman" w:cs="Arial"/>
-          <w:sz w:val="28"/>
-          <w:szCs w:val="20"/>
-          <w:lang w:eastAsia="ru-RU"/>
-        </w:rPr>
-        <w:t>) = 0 – чисто виртуальный метод для установки координат;</w:t>
+        <w:t>3.6. virtual void makeC</w:t>
+      </w:r>
+      <w:r>
+        <w:rPr>
+          <w:rFonts w:ascii="Times New Roman" w:eastAsia="Times New Roman" w:hAnsi="Times New Roman" w:cs="Arial"/>
+          <w:sz w:val="28"/>
+          <w:szCs w:val="20"/>
+          <w:lang w:eastAsia="ru-RU"/>
+        </w:rPr>
+        <w:t>oordinates() = 0 – чисто виртуальный метод для установки координат;</w:t>
       </w:r>
     </w:p>
     <w:p>
@@ -2335,19 +1762,8 @@
           <w:szCs w:val="20"/>
           <w:lang w:eastAsia="ru-RU"/>
         </w:rPr>
-        <w:t xml:space="preserve">3.7. </w:t>
-      </w:r>
-      <w:proofErr w:type="spellStart"/>
-      <w:r>
-        <w:rPr>
-          <w:rFonts w:ascii="Times New Roman" w:eastAsia="Times New Roman" w:hAnsi="Times New Roman" w:cs="Arial"/>
-          <w:sz w:val="28"/>
-          <w:szCs w:val="20"/>
-          <w:lang w:eastAsia="ru-RU"/>
-        </w:rPr>
-        <w:t>friend</w:t>
-      </w:r>
-      <w:proofErr w:type="spellEnd"/>
+        <w:t>3.7. friend</w:t>
+      </w:r>
       <w:r>
         <w:rPr>
           <w:rFonts w:ascii="Times New Roman" w:eastAsia="Times New Roman" w:hAnsi="Times New Roman" w:cs="Arial"/>
@@ -2357,78 +1773,15 @@
         </w:rPr>
         <w:t xml:space="preserve"> </w:t>
       </w:r>
-      <w:proofErr w:type="spellStart"/>
-      <w:r>
-        <w:rPr>
-          <w:rFonts w:ascii="Times New Roman" w:eastAsia="Times New Roman" w:hAnsi="Times New Roman" w:cs="Arial"/>
-          <w:sz w:val="28"/>
-          <w:szCs w:val="20"/>
-          <w:lang w:eastAsia="ru-RU"/>
-        </w:rPr>
-        <w:t>ostream</w:t>
-      </w:r>
-      <w:proofErr w:type="spellEnd"/>
-      <w:r>
-        <w:rPr>
-          <w:rFonts w:ascii="Times New Roman" w:eastAsia="Times New Roman" w:hAnsi="Times New Roman" w:cs="Arial"/>
-          <w:sz w:val="28"/>
-          <w:szCs w:val="20"/>
-          <w:lang w:eastAsia="ru-RU"/>
-        </w:rPr>
-        <w:t xml:space="preserve">&amp; </w:t>
-      </w:r>
-      <w:proofErr w:type="spellStart"/>
-      <w:r>
-        <w:rPr>
-          <w:rFonts w:ascii="Times New Roman" w:eastAsia="Times New Roman" w:hAnsi="Times New Roman" w:cs="Arial"/>
-          <w:sz w:val="28"/>
-          <w:szCs w:val="20"/>
-          <w:lang w:eastAsia="ru-RU"/>
-        </w:rPr>
-        <w:t>operator</w:t>
-      </w:r>
-      <w:proofErr w:type="spellEnd"/>
-      <w:r>
-        <w:rPr>
-          <w:rFonts w:ascii="Times New Roman" w:eastAsia="Times New Roman" w:hAnsi="Times New Roman" w:cs="Arial"/>
-          <w:sz w:val="28"/>
-          <w:szCs w:val="20"/>
-          <w:lang w:eastAsia="ru-RU"/>
-        </w:rPr>
-        <w:t xml:space="preserve"> </w:t>
-      </w:r>
-      <w:proofErr w:type="gramStart"/>
-      <w:r>
-        <w:rPr>
-          <w:rFonts w:ascii="Times New Roman" w:eastAsia="Times New Roman" w:hAnsi="Times New Roman" w:cs="Arial"/>
-          <w:sz w:val="28"/>
-          <w:szCs w:val="20"/>
-          <w:lang w:eastAsia="ru-RU"/>
-        </w:rPr>
-        <w:t>&lt;&lt; (</w:t>
-      </w:r>
-      <w:proofErr w:type="spellStart"/>
-      <w:proofErr w:type="gramEnd"/>
-      <w:r>
-        <w:rPr>
-          <w:rFonts w:ascii="Times New Roman" w:eastAsia="Times New Roman" w:hAnsi="Times New Roman" w:cs="Arial"/>
-          <w:sz w:val="28"/>
-          <w:szCs w:val="20"/>
-          <w:lang w:eastAsia="ru-RU"/>
-        </w:rPr>
-        <w:t>ostream</w:t>
-      </w:r>
-      <w:proofErr w:type="spellEnd"/>
-      <w:r>
-        <w:rPr>
-          <w:rFonts w:ascii="Times New Roman" w:eastAsia="Times New Roman" w:hAnsi="Times New Roman" w:cs="Arial"/>
-          <w:sz w:val="28"/>
-          <w:szCs w:val="20"/>
-          <w:lang w:eastAsia="ru-RU"/>
-        </w:rPr>
-        <w:t xml:space="preserve">&amp; </w:t>
-      </w:r>
-      <w:proofErr w:type="spellStart"/>
+      <w:r>
+        <w:rPr>
+          <w:rFonts w:ascii="Times New Roman" w:eastAsia="Times New Roman" w:hAnsi="Times New Roman" w:cs="Arial"/>
+          <w:sz w:val="28"/>
+          <w:szCs w:val="20"/>
+          <w:lang w:eastAsia="ru-RU"/>
+        </w:rPr>
+        <w:t xml:space="preserve">ostream&amp; operator &lt;&lt; (ostream&amp; </w:t>
+      </w:r>
       <w:r>
         <w:rPr>
           <w:rFonts w:ascii="Times New Roman" w:eastAsia="Times New Roman" w:hAnsi="Times New Roman" w:cs="Arial"/>
@@ -2438,55 +1791,14 @@
         </w:rPr>
         <w:t>outputStream</w:t>
       </w:r>
-      <w:proofErr w:type="spellEnd"/>
-      <w:r>
-        <w:rPr>
-          <w:rFonts w:ascii="Times New Roman" w:eastAsia="Times New Roman" w:hAnsi="Times New Roman" w:cs="Arial"/>
-          <w:sz w:val="28"/>
-          <w:szCs w:val="20"/>
-          <w:lang w:eastAsia="ru-RU"/>
-        </w:rPr>
-        <w:t xml:space="preserve">, </w:t>
-      </w:r>
-      <w:proofErr w:type="spellStart"/>
-      <w:r>
-        <w:rPr>
-          <w:rFonts w:ascii="Times New Roman" w:eastAsia="Times New Roman" w:hAnsi="Times New Roman" w:cs="Arial"/>
-          <w:sz w:val="28"/>
-          <w:szCs w:val="20"/>
-          <w:lang w:eastAsia="ru-RU"/>
-        </w:rPr>
-        <w:t>Shape</w:t>
-      </w:r>
-      <w:proofErr w:type="spellEnd"/>
-      <w:r>
-        <w:rPr>
-          <w:rFonts w:ascii="Times New Roman" w:eastAsia="Times New Roman" w:hAnsi="Times New Roman" w:cs="Arial"/>
-          <w:sz w:val="28"/>
-          <w:szCs w:val="20"/>
-          <w:lang w:eastAsia="ru-RU"/>
-        </w:rPr>
-        <w:t xml:space="preserve">&amp; </w:t>
-      </w:r>
-      <w:proofErr w:type="spellStart"/>
-      <w:r>
-        <w:rPr>
-          <w:rFonts w:ascii="Times New Roman" w:eastAsia="Times New Roman" w:hAnsi="Times New Roman" w:cs="Arial"/>
-          <w:sz w:val="28"/>
-          <w:szCs w:val="20"/>
-          <w:lang w:eastAsia="ru-RU"/>
-        </w:rPr>
-        <w:t>shape</w:t>
-      </w:r>
-      <w:proofErr w:type="spellEnd"/>
-      <w:r>
-        <w:rPr>
-          <w:rFonts w:ascii="Times New Roman" w:eastAsia="Times New Roman" w:hAnsi="Times New Roman" w:cs="Arial"/>
-          <w:sz w:val="28"/>
-          <w:szCs w:val="20"/>
-          <w:lang w:eastAsia="ru-RU"/>
-        </w:rPr>
-        <w:t>) для переопределения оператора вывода на экран.</w:t>
+      <w:r>
+        <w:rPr>
+          <w:rFonts w:ascii="Times New Roman" w:eastAsia="Times New Roman" w:hAnsi="Times New Roman" w:cs="Arial"/>
+          <w:sz w:val="28"/>
+          <w:szCs w:val="20"/>
+          <w:lang w:eastAsia="ru-RU"/>
+        </w:rPr>
+        <w:t>, Shape&amp; shape) для переопределения оператора вывода на экран.</w:t>
       </w:r>
     </w:p>
     <w:p>
@@ -2544,27 +1856,7 @@
           <w:szCs w:val="20"/>
           <w:lang w:eastAsia="ru-RU"/>
         </w:rPr>
-        <w:t xml:space="preserve">, который наследуется от абстрактного класса </w:t>
-      </w:r>
-      <w:proofErr w:type="spellStart"/>
-      <w:r>
-        <w:rPr>
-          <w:rFonts w:ascii="Times New Roman" w:eastAsia="Times New Roman" w:hAnsi="Times New Roman" w:cs="Arial"/>
-          <w:sz w:val="28"/>
-          <w:szCs w:val="20"/>
-          <w:lang w:eastAsia="ru-RU"/>
-        </w:rPr>
-        <w:t>Shape</w:t>
-      </w:r>
-      <w:proofErr w:type="spellEnd"/>
-      <w:r>
-        <w:rPr>
-          <w:rFonts w:ascii="Times New Roman" w:eastAsia="Times New Roman" w:hAnsi="Times New Roman" w:cs="Arial"/>
-          <w:sz w:val="28"/>
-          <w:szCs w:val="20"/>
-          <w:lang w:eastAsia="ru-RU"/>
-        </w:rPr>
-        <w:t>.</w:t>
+        <w:t>, который наследуется от абстрактного класса Shape.</w:t>
       </w:r>
       <w:r>
         <w:rPr>
@@ -2636,29 +1928,8 @@
           <w:szCs w:val="20"/>
           <w:lang w:eastAsia="ru-RU"/>
         </w:rPr>
-        <w:t xml:space="preserve"> переопределены методы </w:t>
-      </w:r>
-      <w:proofErr w:type="spellStart"/>
-      <w:r>
-        <w:rPr>
-          <w:rFonts w:ascii="Times New Roman" w:eastAsia="Times New Roman" w:hAnsi="Times New Roman" w:cs="Arial"/>
-          <w:sz w:val="28"/>
-          <w:szCs w:val="20"/>
-          <w:lang w:eastAsia="ru-RU"/>
-        </w:rPr>
-        <w:t>scale</w:t>
-      </w:r>
-      <w:proofErr w:type="spellEnd"/>
-      <w:r>
-        <w:rPr>
-          <w:rFonts w:ascii="Times New Roman" w:eastAsia="Times New Roman" w:hAnsi="Times New Roman" w:cs="Arial"/>
-          <w:sz w:val="28"/>
-          <w:szCs w:val="20"/>
-          <w:lang w:eastAsia="ru-RU"/>
-        </w:rPr>
-        <w:t xml:space="preserve"> и </w:t>
-      </w:r>
-      <w:proofErr w:type="spellStart"/>
+        <w:t xml:space="preserve"> переопределены методы scale и </w:t>
+      </w:r>
       <w:r>
         <w:rPr>
           <w:rFonts w:ascii="Times New Roman" w:eastAsia="Times New Roman" w:hAnsi="Times New Roman" w:cs="Arial"/>
@@ -2675,17 +1946,7 @@
           <w:szCs w:val="20"/>
           <w:lang w:eastAsia="ru-RU"/>
         </w:rPr>
-        <w:t>oordinates</w:t>
-      </w:r>
-      <w:proofErr w:type="spellEnd"/>
-      <w:r>
-        <w:rPr>
-          <w:rFonts w:ascii="Times New Roman" w:eastAsia="Times New Roman" w:hAnsi="Times New Roman" w:cs="Arial"/>
-          <w:sz w:val="28"/>
-          <w:szCs w:val="20"/>
-          <w:lang w:eastAsia="ru-RU"/>
-        </w:rPr>
-        <w:t>.</w:t>
+        <w:t>oordinates.</w:t>
       </w:r>
     </w:p>
     <w:p>
@@ -2725,89 +1986,8 @@
           <w:szCs w:val="20"/>
           <w:lang w:eastAsia="ru-RU"/>
         </w:rPr>
-        <w:t xml:space="preserve">Класс </w:t>
-      </w:r>
-      <w:proofErr w:type="spellStart"/>
-      <w:r>
-        <w:rPr>
-          <w:rFonts w:ascii="Times New Roman" w:eastAsia="Times New Roman" w:hAnsi="Times New Roman" w:cs="Arial"/>
-          <w:sz w:val="28"/>
-          <w:szCs w:val="20"/>
-          <w:lang w:eastAsia="ru-RU"/>
-        </w:rPr>
-        <w:t>Ellipse</w:t>
-      </w:r>
-      <w:proofErr w:type="spellEnd"/>
-      <w:r>
-        <w:rPr>
-          <w:rFonts w:ascii="Times New Roman" w:eastAsia="Times New Roman" w:hAnsi="Times New Roman" w:cs="Arial"/>
-          <w:sz w:val="28"/>
-          <w:szCs w:val="20"/>
-          <w:lang w:eastAsia="ru-RU"/>
-        </w:rPr>
-        <w:t xml:space="preserve">, который наследуется от абстрактного класса </w:t>
-      </w:r>
-      <w:proofErr w:type="spellStart"/>
-      <w:r>
-        <w:rPr>
-          <w:rFonts w:ascii="Times New Roman" w:eastAsia="Times New Roman" w:hAnsi="Times New Roman" w:cs="Arial"/>
-          <w:sz w:val="28"/>
-          <w:szCs w:val="20"/>
-          <w:lang w:eastAsia="ru-RU"/>
-        </w:rPr>
-        <w:t>Shape</w:t>
-      </w:r>
-      <w:proofErr w:type="spellEnd"/>
-      <w:r>
-        <w:rPr>
-          <w:rFonts w:ascii="Times New Roman" w:eastAsia="Times New Roman" w:hAnsi="Times New Roman" w:cs="Arial"/>
-          <w:sz w:val="28"/>
-          <w:szCs w:val="20"/>
-          <w:lang w:eastAsia="ru-RU"/>
-        </w:rPr>
-        <w:t xml:space="preserve">. Класс </w:t>
-      </w:r>
-      <w:proofErr w:type="spellStart"/>
-      <w:r>
-        <w:rPr>
-          <w:rFonts w:ascii="Times New Roman" w:eastAsia="Times New Roman" w:hAnsi="Times New Roman" w:cs="Arial"/>
-          <w:sz w:val="28"/>
-          <w:szCs w:val="20"/>
-          <w:lang w:eastAsia="ru-RU"/>
-        </w:rPr>
-        <w:t>Ellipse</w:t>
-      </w:r>
-      <w:proofErr w:type="spellEnd"/>
-      <w:r>
-        <w:rPr>
-          <w:rFonts w:ascii="Times New Roman" w:eastAsia="Times New Roman" w:hAnsi="Times New Roman" w:cs="Arial"/>
-          <w:sz w:val="28"/>
-          <w:szCs w:val="20"/>
-          <w:lang w:eastAsia="ru-RU"/>
-        </w:rPr>
-        <w:t xml:space="preserve"> имеет поля, характеризующие длины диаметров эллипса. В классе был переопределены методы </w:t>
-      </w:r>
-      <w:proofErr w:type="spellStart"/>
-      <w:r>
-        <w:rPr>
-          <w:rFonts w:ascii="Times New Roman" w:eastAsia="Times New Roman" w:hAnsi="Times New Roman" w:cs="Arial"/>
-          <w:sz w:val="28"/>
-          <w:szCs w:val="20"/>
-          <w:lang w:eastAsia="ru-RU"/>
-        </w:rPr>
-        <w:t>scale</w:t>
-      </w:r>
-      <w:proofErr w:type="spellEnd"/>
-      <w:r>
-        <w:rPr>
-          <w:rFonts w:ascii="Times New Roman" w:eastAsia="Times New Roman" w:hAnsi="Times New Roman" w:cs="Arial"/>
-          <w:sz w:val="28"/>
-          <w:szCs w:val="20"/>
-          <w:lang w:eastAsia="ru-RU"/>
-        </w:rPr>
-        <w:t xml:space="preserve"> и </w:t>
-      </w:r>
-      <w:proofErr w:type="spellStart"/>
+        <w:t xml:space="preserve">Класс Ellipse, который наследуется от абстрактного класса Shape. Класс Ellipse имеет поля, характеризующие длины диаметров эллипса. В классе был переопределены методы scale и </w:t>
+      </w:r>
       <w:r>
         <w:rPr>
           <w:rFonts w:ascii="Times New Roman" w:eastAsia="Times New Roman" w:hAnsi="Times New Roman" w:cs="Arial"/>
@@ -2817,7 +1997,6 @@
         </w:rPr>
         <w:t>make</w:t>
       </w:r>
-      <w:proofErr w:type="spellEnd"/>
       <w:r>
         <w:rPr>
           <w:rFonts w:ascii="Times New Roman" w:eastAsia="Times New Roman" w:hAnsi="Times New Roman" w:cs="Arial"/>
@@ -2827,25 +2006,14 @@
         </w:rPr>
         <w:t>C</w:t>
       </w:r>
-      <w:proofErr w:type="spellStart"/>
-      <w:r>
-        <w:rPr>
-          <w:rFonts w:ascii="Times New Roman" w:eastAsia="Times New Roman" w:hAnsi="Times New Roman" w:cs="Arial"/>
-          <w:sz w:val="28"/>
-          <w:szCs w:val="20"/>
-          <w:lang w:eastAsia="ru-RU"/>
-        </w:rPr>
-        <w:t>oordinates</w:t>
-      </w:r>
-      <w:proofErr w:type="spellEnd"/>
-      <w:r>
-        <w:rPr>
-          <w:rFonts w:ascii="Times New Roman" w:eastAsia="Times New Roman" w:hAnsi="Times New Roman" w:cs="Arial"/>
-          <w:sz w:val="28"/>
-          <w:szCs w:val="20"/>
-          <w:lang w:eastAsia="ru-RU"/>
-        </w:rPr>
-        <w:t>.</w:t>
+      <w:r>
+        <w:rPr>
+          <w:rFonts w:ascii="Times New Roman" w:eastAsia="Times New Roman" w:hAnsi="Times New Roman" w:cs="Arial"/>
+          <w:sz w:val="28"/>
+          <w:szCs w:val="20"/>
+          <w:lang w:eastAsia="ru-RU"/>
+        </w:rPr>
+        <w:t>oordinates.</w:t>
       </w:r>
     </w:p>
     <w:p>
@@ -2929,27 +2097,7 @@
           <w:szCs w:val="20"/>
           <w:lang w:eastAsia="ru-RU"/>
         </w:rPr>
-        <w:t xml:space="preserve"> который наследуется от абстрактного класса </w:t>
-      </w:r>
-      <w:proofErr w:type="spellStart"/>
-      <w:r>
-        <w:rPr>
-          <w:rFonts w:ascii="Times New Roman" w:eastAsia="Times New Roman" w:hAnsi="Times New Roman" w:cs="Arial"/>
-          <w:sz w:val="28"/>
-          <w:szCs w:val="20"/>
-          <w:lang w:eastAsia="ru-RU"/>
-        </w:rPr>
-        <w:t>Shape</w:t>
-      </w:r>
-      <w:proofErr w:type="spellEnd"/>
-      <w:r>
-        <w:rPr>
-          <w:rFonts w:ascii="Times New Roman" w:eastAsia="Times New Roman" w:hAnsi="Times New Roman" w:cs="Arial"/>
-          <w:sz w:val="28"/>
-          <w:szCs w:val="20"/>
-          <w:lang w:eastAsia="ru-RU"/>
-        </w:rPr>
-        <w:t xml:space="preserve">. Класс </w:t>
+        <w:t xml:space="preserve"> который наследуется от абстрактного класса Shape. Класс </w:t>
       </w:r>
       <w:r>
         <w:rPr>
@@ -3045,39 +2193,17 @@
           <w:szCs w:val="20"/>
           <w:lang w:eastAsia="ru-RU"/>
         </w:rPr>
-        <w:t xml:space="preserve"> переопределены методы </w:t>
-      </w:r>
-      <w:proofErr w:type="spellStart"/>
-      <w:r>
-        <w:rPr>
-          <w:rFonts w:ascii="Times New Roman" w:eastAsia="Times New Roman" w:hAnsi="Times New Roman" w:cs="Arial"/>
-          <w:sz w:val="28"/>
-          <w:szCs w:val="20"/>
-          <w:lang w:eastAsia="ru-RU"/>
-        </w:rPr>
-        <w:t>scale</w:t>
-      </w:r>
-      <w:proofErr w:type="spellEnd"/>
-      <w:r>
-        <w:rPr>
-          <w:rFonts w:ascii="Times New Roman" w:eastAsia="Times New Roman" w:hAnsi="Times New Roman" w:cs="Arial"/>
-          <w:sz w:val="28"/>
-          <w:szCs w:val="20"/>
-          <w:lang w:eastAsia="ru-RU"/>
-        </w:rPr>
-        <w:t xml:space="preserve"> и </w:t>
-      </w:r>
-      <w:proofErr w:type="spellStart"/>
-      <w:r>
-        <w:rPr>
-          <w:rFonts w:ascii="Times New Roman" w:eastAsia="Times New Roman" w:hAnsi="Times New Roman" w:cs="Arial"/>
-          <w:sz w:val="28"/>
-          <w:szCs w:val="20"/>
-          <w:lang w:eastAsia="ru-RU"/>
-        </w:rPr>
-        <w:t>make</w:t>
-      </w:r>
-      <w:proofErr w:type="spellEnd"/>
+        <w:t xml:space="preserve"> переопределены методы scale</w:t>
+      </w:r>
+      <w:r>
+        <w:rPr>
+          <w:rFonts w:ascii="Times New Roman" w:eastAsia="Times New Roman" w:hAnsi="Times New Roman" w:cs="Arial"/>
+          <w:sz w:val="28"/>
+          <w:szCs w:val="20"/>
+          <w:lang w:eastAsia="ru-RU"/>
+        </w:rPr>
+        <w:t xml:space="preserve"> и make</w:t>
+      </w:r>
       <w:r>
         <w:rPr>
           <w:rFonts w:ascii="Times New Roman" w:eastAsia="Times New Roman" w:hAnsi="Times New Roman" w:cs="Arial"/>
@@ -3087,25 +2213,14 @@
         </w:rPr>
         <w:t>C</w:t>
       </w:r>
-      <w:proofErr w:type="spellStart"/>
-      <w:r>
-        <w:rPr>
-          <w:rFonts w:ascii="Times New Roman" w:eastAsia="Times New Roman" w:hAnsi="Times New Roman" w:cs="Arial"/>
-          <w:sz w:val="28"/>
-          <w:szCs w:val="20"/>
-          <w:lang w:eastAsia="ru-RU"/>
-        </w:rPr>
-        <w:t>oordinates</w:t>
-      </w:r>
-      <w:proofErr w:type="spellEnd"/>
-      <w:r>
-        <w:rPr>
-          <w:rFonts w:ascii="Times New Roman" w:eastAsia="Times New Roman" w:hAnsi="Times New Roman" w:cs="Arial"/>
-          <w:sz w:val="28"/>
-          <w:szCs w:val="20"/>
-          <w:lang w:eastAsia="ru-RU"/>
-        </w:rPr>
-        <w:t>.</w:t>
+      <w:r>
+        <w:rPr>
+          <w:rFonts w:ascii="Times New Roman" w:eastAsia="Times New Roman" w:hAnsi="Times New Roman" w:cs="Arial"/>
+          <w:sz w:val="28"/>
+          <w:szCs w:val="20"/>
+          <w:lang w:eastAsia="ru-RU"/>
+        </w:rPr>
+        <w:t>oordinates.</w:t>
       </w:r>
     </w:p>
     <w:p>
@@ -3178,27 +2293,7 @@
           <w:szCs w:val="20"/>
           <w:lang w:eastAsia="ru-RU"/>
         </w:rPr>
-        <w:t xml:space="preserve">данной лабораторной работе был реализован абстрактный класс </w:t>
-      </w:r>
-      <w:proofErr w:type="spellStart"/>
-      <w:r>
-        <w:rPr>
-          <w:rFonts w:ascii="Times New Roman" w:eastAsia="Times New Roman" w:hAnsi="Times New Roman" w:cs="Arial"/>
-          <w:sz w:val="27"/>
-          <w:szCs w:val="20"/>
-          <w:lang w:eastAsia="ru-RU"/>
-        </w:rPr>
-        <w:t>Shape</w:t>
-      </w:r>
-      <w:proofErr w:type="spellEnd"/>
-      <w:r>
-        <w:rPr>
-          <w:rFonts w:ascii="Times New Roman" w:eastAsia="Times New Roman" w:hAnsi="Times New Roman" w:cs="Arial"/>
-          <w:sz w:val="27"/>
-          <w:szCs w:val="20"/>
-          <w:lang w:eastAsia="ru-RU"/>
-        </w:rPr>
-        <w:t>.</w:t>
+        <w:t>данной лабораторной работе был реализован абстрактный класс Shape.</w:t>
       </w:r>
     </w:p>
     <w:p>
@@ -3238,38 +2333,7 @@
           <w:szCs w:val="20"/>
           <w:lang w:eastAsia="ru-RU"/>
         </w:rPr>
-        <w:t xml:space="preserve">нем содержатся поля, которые являются общими для всех фигур: </w:t>
-      </w:r>
-      <w:proofErr w:type="spellStart"/>
-      <w:r>
-        <w:rPr>
-          <w:rFonts w:ascii="Times New Roman" w:eastAsia="Times New Roman" w:hAnsi="Times New Roman" w:cs="Arial"/>
-          <w:sz w:val="28"/>
-          <w:szCs w:val="20"/>
-          <w:lang w:eastAsia="ru-RU"/>
-        </w:rPr>
-        <w:t>id</w:t>
-      </w:r>
-      <w:proofErr w:type="spellEnd"/>
-      <w:r>
-        <w:rPr>
-          <w:rFonts w:ascii="Times New Roman" w:eastAsia="Times New Roman" w:hAnsi="Times New Roman" w:cs="Arial"/>
-          <w:sz w:val="28"/>
-          <w:szCs w:val="20"/>
-          <w:lang w:eastAsia="ru-RU"/>
-        </w:rPr>
-        <w:t>, цвет, координаты вершин, угол пов</w:t>
-      </w:r>
-      <w:bookmarkStart w:id="3" w:name="_GoBack"/>
-      <w:bookmarkEnd w:id="3"/>
-      <w:r>
-        <w:rPr>
-          <w:rFonts w:ascii="Times New Roman" w:eastAsia="Times New Roman" w:hAnsi="Times New Roman" w:cs="Arial"/>
-          <w:sz w:val="28"/>
-          <w:szCs w:val="20"/>
-          <w:lang w:eastAsia="ru-RU"/>
-        </w:rPr>
-        <w:t>орота фигуры, координаты центра. Такж</w:t>
+        <w:t>нем содержатся поля, которые являются общими для всех фигур: id, цвет, координаты вершин, угол поворота фигуры, координаты центра. Такж</w:t>
       </w:r>
       <w:r>
         <w:rPr>
@@ -3287,27 +2351,7 @@
           <w:szCs w:val="20"/>
           <w:lang w:eastAsia="ru-RU"/>
         </w:rPr>
-        <w:t xml:space="preserve">описаны методы, реализация которых общая для всех фигур: </w:t>
-      </w:r>
-      <w:proofErr w:type="spellStart"/>
-      <w:r>
-        <w:rPr>
-          <w:rFonts w:ascii="Times New Roman" w:eastAsia="Times New Roman" w:hAnsi="Times New Roman" w:cs="Arial"/>
-          <w:sz w:val="28"/>
-          <w:szCs w:val="20"/>
-          <w:lang w:eastAsia="ru-RU"/>
-        </w:rPr>
-        <w:t>move</w:t>
-      </w:r>
-      <w:proofErr w:type="spellEnd"/>
-      <w:r>
-        <w:rPr>
-          <w:rFonts w:ascii="Times New Roman" w:eastAsia="Times New Roman" w:hAnsi="Times New Roman" w:cs="Arial"/>
-          <w:sz w:val="28"/>
-          <w:szCs w:val="20"/>
-          <w:lang w:eastAsia="ru-RU"/>
-        </w:rPr>
-        <w:t xml:space="preserve">, в котором происходит </w:t>
+        <w:t xml:space="preserve">описаны методы, реализация которых общая для всех фигур: move, в котором происходит </w:t>
       </w:r>
       <w:r>
         <w:rPr>
@@ -3363,7 +2407,6 @@
         </w:rPr>
         <w:t xml:space="preserve"> функции </w:t>
       </w:r>
-      <w:proofErr w:type="spellStart"/>
       <w:r>
         <w:rPr>
           <w:rFonts w:ascii="Times New Roman" w:eastAsia="Times New Roman" w:hAnsi="Times New Roman" w:cs="Arial"/>
@@ -3373,7 +2416,6 @@
         </w:rPr>
         <w:t>make</w:t>
       </w:r>
-      <w:proofErr w:type="spellEnd"/>
       <w:r>
         <w:rPr>
           <w:rFonts w:ascii="Times New Roman" w:eastAsia="Times New Roman" w:hAnsi="Times New Roman" w:cs="Arial"/>
@@ -3383,45 +2425,14 @@
         </w:rPr>
         <w:t>C</w:t>
       </w:r>
-      <w:proofErr w:type="spellStart"/>
-      <w:r>
-        <w:rPr>
-          <w:rFonts w:ascii="Times New Roman" w:eastAsia="Times New Roman" w:hAnsi="Times New Roman" w:cs="Arial"/>
-          <w:sz w:val="28"/>
-          <w:szCs w:val="20"/>
-          <w:lang w:eastAsia="ru-RU"/>
-        </w:rPr>
-        <w:t>oordinates</w:t>
-      </w:r>
-      <w:proofErr w:type="spellEnd"/>
-      <w:r>
-        <w:rPr>
-          <w:rFonts w:ascii="Times New Roman" w:eastAsia="Times New Roman" w:hAnsi="Times New Roman" w:cs="Arial"/>
-          <w:sz w:val="28"/>
-          <w:szCs w:val="20"/>
-          <w:lang w:eastAsia="ru-RU"/>
-        </w:rPr>
-        <w:t xml:space="preserve">, чтобы заново построить там фигуру; </w:t>
-      </w:r>
-      <w:proofErr w:type="spellStart"/>
-      <w:r>
-        <w:rPr>
-          <w:rFonts w:ascii="Times New Roman" w:eastAsia="Times New Roman" w:hAnsi="Times New Roman" w:cs="Arial"/>
-          <w:sz w:val="28"/>
-          <w:szCs w:val="20"/>
-          <w:lang w:eastAsia="ru-RU"/>
-        </w:rPr>
-        <w:t>rotate</w:t>
-      </w:r>
-      <w:proofErr w:type="spellEnd"/>
-      <w:r>
-        <w:rPr>
-          <w:rFonts w:ascii="Times New Roman" w:eastAsia="Times New Roman" w:hAnsi="Times New Roman" w:cs="Arial"/>
-          <w:sz w:val="28"/>
-          <w:szCs w:val="20"/>
-          <w:lang w:eastAsia="ru-RU"/>
-        </w:rPr>
-        <w:t>, в котором все координаты умножаются на матрицу поворота</w:t>
+      <w:r>
+        <w:rPr>
+          <w:rFonts w:ascii="Times New Roman" w:eastAsia="Times New Roman" w:hAnsi="Times New Roman" w:cs="Arial"/>
+          <w:sz w:val="28"/>
+          <w:szCs w:val="20"/>
+          <w:lang w:eastAsia="ru-RU"/>
+        </w:rPr>
+        <w:t>oordinates, чтобы заново построить там фигуру; rotate, в котором все координаты умножаются на матрицу поворота</w:t>
       </w:r>
       <w:r>
         <w:rPr>
@@ -3661,6 +2672,8 @@
         </w:rPr>
         <w:t>UML диаграмма классов</w:t>
       </w:r>
+      <w:bookmarkStart w:id="3" w:name="_GoBack"/>
+      <w:bookmarkEnd w:id="3"/>
     </w:p>
     <w:p>
       <w:pPr>
@@ -3679,34 +2692,59 @@
         <w:rPr>
           <w:rFonts w:ascii="Times New Roman" w:eastAsia="Times New Roman" w:hAnsi="Times New Roman" w:cs="Arial"/>
           <w:b/>
-          <w:sz w:val="28"/>
-          <w:szCs w:val="20"/>
-          <w:lang w:eastAsia="ru-RU"/>
-        </w:rPr>
-        <w:pict>
-          <v:shapetype id="_x0000_t75" coordsize="21600,21600" o:spt="75" o:preferrelative="t" path="m@4@5l@4@11@9@11@9@5xe" filled="f" stroked="f">
-            <v:stroke joinstyle="miter"/>
-            <v:formulas>
-              <v:f eqn="if lineDrawn pixelLineWidth 0"/>
-              <v:f eqn="sum @0 1 0"/>
-              <v:f eqn="sum 0 0 @1"/>
-              <v:f eqn="prod @2 1 2"/>
-              <v:f eqn="prod @3 21600 pixelWidth"/>
-              <v:f eqn="prod @3 21600 pixelHeight"/>
-              <v:f eqn="sum @0 0 1"/>
-              <v:f eqn="prod @6 1 2"/>
-              <v:f eqn="prod @7 21600 pixelWidth"/>
-              <v:f eqn="sum @8 21600 0"/>
-              <v:f eqn="prod @7 21600 pixelHeight"/>
-              <v:f eqn="sum @10 21600 0"/>
-            </v:formulas>
-            <v:path o:extrusionok="f" gradientshapeok="t" o:connecttype="rect"/>
-            <o:lock v:ext="edit" aspectratio="t"/>
-          </v:shapetype>
-          <v:shape id="_x0000_i1031" type="#_x0000_t75" style="width:481.55pt;height:407.7pt">
-            <v:imagedata r:id="rId5" o:title="laba2"/>
-          </v:shape>
-        </w:pict>
+          <w:noProof/>
+          <w:sz w:val="28"/>
+          <w:szCs w:val="20"/>
+          <w:lang w:eastAsia="ru-RU"/>
+        </w:rPr>
+        <w:drawing>
+          <wp:inline distT="0" distB="0" distL="0" distR="0">
+            <wp:extent cx="6313989" cy="5289753"/>
+            <wp:effectExtent l="0" t="0" r="0" b="6350"/>
+            <wp:docPr id="1" name="Рисунок 1" descr="D:\oop\7303\Shvetz_Andrei\lab2\lab2.png"/>
+            <wp:cNvGraphicFramePr>
+              <a:graphicFrameLocks xmlns:a="http://schemas.openxmlformats.org/drawingml/2006/main" noChangeAspect="1"/>
+            </wp:cNvGraphicFramePr>
+            <a:graphic xmlns:a="http://schemas.openxmlformats.org/drawingml/2006/main">
+              <a:graphicData uri="http://schemas.openxmlformats.org/drawingml/2006/picture">
+                <pic:pic xmlns:pic="http://schemas.openxmlformats.org/drawingml/2006/picture">
+                  <pic:nvPicPr>
+                    <pic:cNvPr id="0" name="Picture 2" descr="D:\oop\7303\Shvetz_Andrei\lab2\lab2.png"/>
+                    <pic:cNvPicPr>
+                      <a:picLocks noChangeAspect="1" noChangeArrowheads="1"/>
+                    </pic:cNvPicPr>
+                  </pic:nvPicPr>
+                  <pic:blipFill>
+                    <a:blip r:embed="rId8">
+                      <a:extLst>
+                        <a:ext uri="{28A0092B-C50C-407E-A947-70E740481C1C}">
+                          <a14:useLocalDpi xmlns:a14="http://schemas.microsoft.com/office/drawing/2010/main" val="0"/>
+                        </a:ext>
+                      </a:extLst>
+                    </a:blip>
+                    <a:srcRect/>
+                    <a:stretch>
+                      <a:fillRect/>
+                    </a:stretch>
+                  </pic:blipFill>
+                  <pic:spPr bwMode="auto">
+                    <a:xfrm>
+                      <a:off x="0" y="0"/>
+                      <a:ext cx="6320280" cy="5295023"/>
+                    </a:xfrm>
+                    <a:prstGeom prst="rect">
+                      <a:avLst/>
+                    </a:prstGeom>
+                    <a:noFill/>
+                    <a:ln>
+                      <a:noFill/>
+                    </a:ln>
+                  </pic:spPr>
+                </pic:pic>
+              </a:graphicData>
+            </a:graphic>
+          </wp:inline>
+        </w:drawing>
       </w:r>
     </w:p>
     <w:p>
@@ -3806,27 +2844,7 @@
           <w:szCs w:val="20"/>
           <w:lang w:eastAsia="ru-RU"/>
         </w:rPr>
-        <w:t xml:space="preserve">. Были использованы виртуальные функции в иерархии наследования, а также были разработаны классы, которые являются наследниками абстрактного класса </w:t>
-      </w:r>
-      <w:proofErr w:type="spellStart"/>
-      <w:r>
-        <w:rPr>
-          <w:rFonts w:ascii="Times New Roman" w:eastAsia="Times New Roman" w:hAnsi="Times New Roman" w:cs="Arial"/>
-          <w:sz w:val="26"/>
-          <w:szCs w:val="20"/>
-          <w:lang w:eastAsia="ru-RU"/>
-        </w:rPr>
-        <w:t>Shape</w:t>
-      </w:r>
-      <w:proofErr w:type="spellEnd"/>
-      <w:r>
-        <w:rPr>
-          <w:rFonts w:ascii="Times New Roman" w:eastAsia="Times New Roman" w:hAnsi="Times New Roman" w:cs="Arial"/>
-          <w:sz w:val="26"/>
-          <w:szCs w:val="20"/>
-          <w:lang w:eastAsia="ru-RU"/>
-        </w:rPr>
-        <w:t>.</w:t>
+        <w:t>. Были использованы виртуальные функции в иерархии наследования, а также были разработаны классы, которые являются наследниками абстрактного класса Shape.</w:t>
       </w:r>
     </w:p>
     <w:p/>
@@ -3842,8 +2860,103 @@
 </w:document>
 </file>
 
+<file path=word/endnotes.xml><?xml version="1.0" encoding="utf-8"?>
+<w:endnotes xmlns:wpc="http://schemas.microsoft.com/office/word/2010/wordprocessingCanvas" xmlns:cx="http://schemas.microsoft.com/office/drawing/2014/chartex" xmlns:mc="http://schemas.openxmlformats.org/markup-compatibility/2006" xmlns:o="urn:schemas-microsoft-com:office:office" xmlns:r="http://schemas.openxmlformats.org/officeDocument/2006/relationships" xmlns:m="http://schemas.openxmlformats.org/officeDocument/2006/math" xmlns:v="urn:schemas-microsoft-com:vml" xmlns:wp14="http://schemas.microsoft.com/office/word/2010/wordprocessingDrawing" xmlns:wp="http://schemas.openxmlformats.org/drawingml/2006/wordprocessingDrawing" xmlns:w10="urn:schemas-microsoft-com:office:word" xmlns:w="http://schemas.openxmlformats.org/wordprocessingml/2006/main" xmlns:w14="http://schemas.microsoft.com/office/word/2010/wordml" xmlns:w15="http://schemas.microsoft.com/office/word/2012/wordml" xmlns:w16se="http://schemas.microsoft.com/office/word/2015/wordml/symex" xmlns:wpg="http://schemas.microsoft.com/office/word/2010/wordprocessingGroup" xmlns:wpi="http://schemas.microsoft.com/office/word/2010/wordprocessingInk" xmlns:wne="http://schemas.microsoft.com/office/word/2006/wordml" xmlns:wps="http://schemas.microsoft.com/office/word/2010/wordprocessingShape" mc:Ignorable="w14 w15 w16se wp14">
+  <w:endnote w:type="separator" w:id="-1">
+    <w:p>
+      <w:pPr>
+        <w:spacing w:after="0" w:line="240" w:lineRule="auto"/>
+      </w:pPr>
+      <w:r>
+        <w:separator/>
+      </w:r>
+    </w:p>
+  </w:endnote>
+  <w:endnote w:type="continuationSeparator" w:id="0">
+    <w:p>
+      <w:pPr>
+        <w:spacing w:after="0" w:line="240" w:lineRule="auto"/>
+      </w:pPr>
+      <w:r>
+        <w:continuationSeparator/>
+      </w:r>
+    </w:p>
+  </w:endnote>
+</w:endnotes>
+</file>
+
+<file path=word/footer1.xml><?xml version="1.0" encoding="utf-8"?>
+<w:ftr xmlns:wpc="http://schemas.microsoft.com/office/word/2010/wordprocessingCanvas" xmlns:cx="http://schemas.microsoft.com/office/drawing/2014/chartex" xmlns:mc="http://schemas.openxmlformats.org/markup-compatibility/2006" xmlns:o="urn:schemas-microsoft-com:office:office" xmlns:r="http://schemas.openxmlformats.org/officeDocument/2006/relationships" xmlns:m="http://schemas.openxmlformats.org/officeDocument/2006/math" xmlns:v="urn:schemas-microsoft-com:vml" xmlns:wp14="http://schemas.microsoft.com/office/word/2010/wordprocessingDrawing" xmlns:wp="http://schemas.openxmlformats.org/drawingml/2006/wordprocessingDrawing" xmlns:w10="urn:schemas-microsoft-com:office:word" xmlns:w="http://schemas.openxmlformats.org/wordprocessingml/2006/main" xmlns:w14="http://schemas.microsoft.com/office/word/2010/wordml" xmlns:w15="http://schemas.microsoft.com/office/word/2012/wordml" xmlns:w16se="http://schemas.microsoft.com/office/word/2015/wordml/symex" xmlns:wpg="http://schemas.microsoft.com/office/word/2010/wordprocessingGroup" xmlns:wpi="http://schemas.microsoft.com/office/word/2010/wordprocessingInk" xmlns:wne="http://schemas.microsoft.com/office/word/2006/wordml" xmlns:wps="http://schemas.microsoft.com/office/word/2010/wordprocessingShape" mc:Ignorable="w14 w15 w16se wp14">
+  <w:sdt>
+    <w:sdtPr>
+      <w:id w:val="-973598542"/>
+      <w:docPartObj>
+        <w:docPartGallery w:val="Page Numbers (Bottom of Page)"/>
+        <w:docPartUnique/>
+      </w:docPartObj>
+    </w:sdtPr>
+    <w:sdtContent>
+      <w:p>
+        <w:pPr>
+          <w:pStyle w:val="a5"/>
+          <w:jc w:val="center"/>
+        </w:pPr>
+        <w:r>
+          <w:fldChar w:fldCharType="begin"/>
+        </w:r>
+        <w:r>
+          <w:instrText>PAGE   \* MERGEFORMAT</w:instrText>
+        </w:r>
+        <w:r>
+          <w:fldChar w:fldCharType="separate"/>
+        </w:r>
+        <w:r>
+          <w:rPr>
+            <w:noProof/>
+          </w:rPr>
+          <w:t>3</w:t>
+        </w:r>
+        <w:r>
+          <w:fldChar w:fldCharType="end"/>
+        </w:r>
+      </w:p>
+    </w:sdtContent>
+  </w:sdt>
+  <w:p>
+    <w:pPr>
+      <w:pStyle w:val="a5"/>
+    </w:pPr>
+  </w:p>
+</w:ftr>
+</file>
+
+<file path=word/footnotes.xml><?xml version="1.0" encoding="utf-8"?>
+<w:footnotes xmlns:wpc="http://schemas.microsoft.com/office/word/2010/wordprocessingCanvas" xmlns:cx="http://schemas.microsoft.com/office/drawing/2014/chartex" xmlns:mc="http://schemas.openxmlformats.org/markup-compatibility/2006" xmlns:o="urn:schemas-microsoft-com:office:office" xmlns:r="http://schemas.openxmlformats.org/officeDocument/2006/relationships" xmlns:m="http://schemas.openxmlformats.org/officeDocument/2006/math" xmlns:v="urn:schemas-microsoft-com:vml" xmlns:wp14="http://schemas.microsoft.com/office/word/2010/wordprocessingDrawing" xmlns:wp="http://schemas.openxmlformats.org/drawingml/2006/wordprocessingDrawing" xmlns:w10="urn:schemas-microsoft-com:office:word" xmlns:w="http://schemas.openxmlformats.org/wordprocessingml/2006/main" xmlns:w14="http://schemas.microsoft.com/office/word/2010/wordml" xmlns:w15="http://schemas.microsoft.com/office/word/2012/wordml" xmlns:w16se="http://schemas.microsoft.com/office/word/2015/wordml/symex" xmlns:wpg="http://schemas.microsoft.com/office/word/2010/wordprocessingGroup" xmlns:wpi="http://schemas.microsoft.com/office/word/2010/wordprocessingInk" xmlns:wne="http://schemas.microsoft.com/office/word/2006/wordml" xmlns:wps="http://schemas.microsoft.com/office/word/2010/wordprocessingShape" mc:Ignorable="w14 w15 w16se wp14">
+  <w:footnote w:type="separator" w:id="-1">
+    <w:p>
+      <w:pPr>
+        <w:spacing w:after="0" w:line="240" w:lineRule="auto"/>
+      </w:pPr>
+      <w:r>
+        <w:separator/>
+      </w:r>
+    </w:p>
+  </w:footnote>
+  <w:footnote w:type="continuationSeparator" w:id="0">
+    <w:p>
+      <w:pPr>
+        <w:spacing w:after="0" w:line="240" w:lineRule="auto"/>
+      </w:pPr>
+      <w:r>
+        <w:continuationSeparator/>
+      </w:r>
+    </w:p>
+  </w:footnote>
+</w:footnotes>
+</file>
+
 <file path=word/numbering.xml><?xml version="1.0" encoding="utf-8"?>
-<w:numbering xmlns:wpc="http://schemas.microsoft.com/office/word/2010/wordprocessingCanvas" xmlns:cx="http://schemas.microsoft.com/office/drawing/2014/chartex" xmlns:cx1="http://schemas.microsoft.com/office/drawing/2015/9/8/chartex" xmlns:mc="http://schemas.openxmlformats.org/markup-compatibility/2006" xmlns:o="urn:schemas-microsoft-com:office:office" xmlns:r="http://schemas.openxmlformats.org/officeDocument/2006/relationships" xmlns:m="http://schemas.openxmlformats.org/officeDocument/2006/math" xmlns:v="urn:schemas-microsoft-com:vml" xmlns:wp14="http://schemas.microsoft.com/office/word/2010/wordprocessingDrawing" xmlns:wp="http://schemas.openxmlformats.org/drawingml/2006/wordprocessingDrawing" xmlns:w10="urn:schemas-microsoft-com:office:word" xmlns:w="http://schemas.openxmlformats.org/wordprocessingml/2006/main" xmlns:w14="http://schemas.microsoft.com/office/word/2010/wordml" xmlns:w15="http://schemas.microsoft.com/office/word/2012/wordml" xmlns:w16se="http://schemas.microsoft.com/office/word/2015/wordml/symex" xmlns:wpg="http://schemas.microsoft.com/office/word/2010/wordprocessingGroup" xmlns:wpi="http://schemas.microsoft.com/office/word/2010/wordprocessingInk" xmlns:wne="http://schemas.microsoft.com/office/word/2006/wordml" xmlns:wps="http://schemas.microsoft.com/office/word/2010/wordprocessingShape" mc:Ignorable="w14 w15 w16se wp14">
+<w:numbering xmlns:wpc="http://schemas.microsoft.com/office/word/2010/wordprocessingCanvas" xmlns:cx="http://schemas.microsoft.com/office/drawing/2014/chartex" xmlns:mc="http://schemas.openxmlformats.org/markup-compatibility/2006" xmlns:o="urn:schemas-microsoft-com:office:office" xmlns:r="http://schemas.openxmlformats.org/officeDocument/2006/relationships" xmlns:m="http://schemas.openxmlformats.org/officeDocument/2006/math" xmlns:v="urn:schemas-microsoft-com:vml" xmlns:wp14="http://schemas.microsoft.com/office/word/2010/wordprocessingDrawing" xmlns:wp="http://schemas.openxmlformats.org/drawingml/2006/wordprocessingDrawing" xmlns:w10="urn:schemas-microsoft-com:office:word" xmlns:w="http://schemas.openxmlformats.org/wordprocessingml/2006/main" xmlns:w14="http://schemas.microsoft.com/office/word/2010/wordml" xmlns:w15="http://schemas.microsoft.com/office/word/2012/wordml" xmlns:w16se="http://schemas.microsoft.com/office/word/2015/wordml/symex" xmlns:wpg="http://schemas.microsoft.com/office/word/2010/wordprocessingGroup" xmlns:wpi="http://schemas.microsoft.com/office/word/2010/wordprocessingInk" xmlns:wne="http://schemas.microsoft.com/office/word/2006/wordml" xmlns:wps="http://schemas.microsoft.com/office/word/2010/wordprocessingShape" mc:Ignorable="w14 w15 w16se wp14">
   <w:abstractNum w:abstractNumId="0" w15:restartNumberingAfterBreak="0">
     <w:nsid w:val="00000001"/>
     <w:multiLevelType w:val="hybridMultilevel"/>
@@ -4640,6 +3753,50 @@
     <w:semiHidden/>
     <w:unhideWhenUsed/>
   </w:style>
+  <w:style w:type="paragraph" w:styleId="a3">
+    <w:name w:val="header"/>
+    <w:basedOn w:val="a"/>
+    <w:link w:val="a4"/>
+    <w:uiPriority w:val="99"/>
+    <w:unhideWhenUsed/>
+    <w:rsid w:val="00A44A27"/>
+    <w:pPr>
+      <w:tabs>
+        <w:tab w:val="center" w:pos="4677"/>
+        <w:tab w:val="right" w:pos="9355"/>
+      </w:tabs>
+      <w:spacing w:after="0" w:line="240" w:lineRule="auto"/>
+    </w:pPr>
+  </w:style>
+  <w:style w:type="character" w:customStyle="1" w:styleId="a4">
+    <w:name w:val="Верхний колонтитул Знак"/>
+    <w:basedOn w:val="a0"/>
+    <w:link w:val="a3"/>
+    <w:uiPriority w:val="99"/>
+    <w:rsid w:val="00A44A27"/>
+  </w:style>
+  <w:style w:type="paragraph" w:styleId="a5">
+    <w:name w:val="footer"/>
+    <w:basedOn w:val="a"/>
+    <w:link w:val="a6"/>
+    <w:uiPriority w:val="99"/>
+    <w:unhideWhenUsed/>
+    <w:rsid w:val="00A44A27"/>
+    <w:pPr>
+      <w:tabs>
+        <w:tab w:val="center" w:pos="4677"/>
+        <w:tab w:val="right" w:pos="9355"/>
+      </w:tabs>
+      <w:spacing w:after="0" w:line="240" w:lineRule="auto"/>
+    </w:pPr>
+  </w:style>
+  <w:style w:type="character" w:customStyle="1" w:styleId="a6">
+    <w:name w:val="Нижний колонтитул Знак"/>
+    <w:basedOn w:val="a0"/>
+    <w:link w:val="a5"/>
+    <w:uiPriority w:val="99"/>
+    <w:rsid w:val="00A44A27"/>
+  </w:style>
 </w:styles>
 </file>
 

</xml_diff>